<commit_message>
Modify some files and add ERD
Modify design document.
Modify research document.
Modify user story.
Modify wireframe.
Add ERD.
</commit_message>
<xml_diff>
--- a/Design Document V0.2.docx
+++ b/Design Document V0.2.docx
@@ -405,6 +405,80 @@
                 <w:szCs w:val="28"/>
               </w:rPr>
               <w:t>Make single quotes to double quotes.</w:t>
+            </w:r>
+          </w:p>
+        </w:tc>
+      </w:tr>
+      <w:tr>
+        <w:tc>
+          <w:tcPr>
+            <w:tcW w:w="3132" w:type="dxa"/>
+          </w:tcPr>
+          <w:p>
+            <w:pPr>
+              <w:rPr>
+                <w:b/>
+                <w:bCs/>
+                <w:sz w:val="28"/>
+                <w:szCs w:val="28"/>
+              </w:rPr>
+            </w:pPr>
+            <w:r>
+              <w:rPr>
+                <w:b/>
+                <w:bCs/>
+                <w:sz w:val="28"/>
+                <w:szCs w:val="28"/>
+              </w:rPr>
+              <w:t>0.3</w:t>
+            </w:r>
+          </w:p>
+        </w:tc>
+        <w:tc>
+          <w:tcPr>
+            <w:tcW w:w="3132" w:type="dxa"/>
+          </w:tcPr>
+          <w:p>
+            <w:pPr>
+              <w:rPr>
+                <w:b/>
+                <w:bCs/>
+                <w:sz w:val="28"/>
+                <w:szCs w:val="28"/>
+              </w:rPr>
+            </w:pPr>
+            <w:r>
+              <w:rPr>
+                <w:b/>
+                <w:bCs/>
+                <w:sz w:val="28"/>
+                <w:szCs w:val="28"/>
+              </w:rPr>
+              <w:t>12 Oct 23</w:t>
+            </w:r>
+          </w:p>
+        </w:tc>
+        <w:tc>
+          <w:tcPr>
+            <w:tcW w:w="3132" w:type="dxa"/>
+          </w:tcPr>
+          <w:p>
+            <w:pPr>
+              <w:rPr>
+                <w:b/>
+                <w:bCs/>
+                <w:sz w:val="28"/>
+                <w:szCs w:val="28"/>
+              </w:rPr>
+            </w:pPr>
+            <w:r>
+              <w:rPr>
+                <w:b/>
+                <w:bCs/>
+                <w:sz w:val="28"/>
+                <w:szCs w:val="28"/>
+              </w:rPr>
+              <w:t>Change the ERD section.</w:t>
             </w:r>
           </w:p>
         </w:tc>
@@ -3461,27 +3535,14 @@
       <w:r>
         <w:t xml:space="preserve">Figure </w:t>
       </w:r>
-      <w:r>
-        <w:fldChar w:fldCharType="begin"/>
-      </w:r>
-      <w:r>
-        <w:instrText xml:space="preserve"> SEQ Figure \* ARABIC </w:instrText>
-      </w:r>
-      <w:r>
-        <w:fldChar w:fldCharType="separate"/>
-      </w:r>
-      <w:r>
-        <w:rPr>
-          <w:noProof/>
-        </w:rPr>
-        <w:t>1</w:t>
-      </w:r>
-      <w:r>
-        <w:rPr>
-          <w:noProof/>
-        </w:rPr>
-        <w:fldChar w:fldCharType="end"/>
-      </w:r>
+      <w:fldSimple w:instr=" SEQ Figure \* ARABIC ">
+        <w:r>
+          <w:rPr>
+            <w:noProof/>
+          </w:rPr>
+          <w:t>1</w:t>
+        </w:r>
+      </w:fldSimple>
       <w:r>
         <w:t>: C1</w:t>
       </w:r>
@@ -3946,27 +4007,14 @@
       <w:r>
         <w:t xml:space="preserve">Figure </w:t>
       </w:r>
-      <w:r>
-        <w:fldChar w:fldCharType="begin"/>
-      </w:r>
-      <w:r>
-        <w:instrText xml:space="preserve"> SEQ Figure \* ARABIC </w:instrText>
-      </w:r>
-      <w:r>
-        <w:fldChar w:fldCharType="separate"/>
-      </w:r>
-      <w:r>
-        <w:rPr>
-          <w:noProof/>
-        </w:rPr>
-        <w:t>2</w:t>
-      </w:r>
-      <w:r>
-        <w:rPr>
-          <w:noProof/>
-        </w:rPr>
-        <w:fldChar w:fldCharType="end"/>
-      </w:r>
+      <w:fldSimple w:instr=" SEQ Figure \* ARABIC ">
+        <w:r>
+          <w:rPr>
+            <w:noProof/>
+          </w:rPr>
+          <w:t>2</w:t>
+        </w:r>
+      </w:fldSimple>
       <w:r>
         <w:t>: C2</w:t>
       </w:r>
@@ -4900,27 +4948,14 @@
       <w:r>
         <w:t xml:space="preserve">Figure </w:t>
       </w:r>
-      <w:r>
-        <w:fldChar w:fldCharType="begin"/>
-      </w:r>
-      <w:r>
-        <w:instrText xml:space="preserve"> SEQ Figure \* ARABIC </w:instrText>
-      </w:r>
-      <w:r>
-        <w:fldChar w:fldCharType="separate"/>
-      </w:r>
-      <w:r>
-        <w:rPr>
-          <w:noProof/>
-        </w:rPr>
-        <w:t>3</w:t>
-      </w:r>
-      <w:r>
-        <w:rPr>
-          <w:noProof/>
-        </w:rPr>
-        <w:fldChar w:fldCharType="end"/>
-      </w:r>
+      <w:fldSimple w:instr=" SEQ Figure \* ARABIC ">
+        <w:r>
+          <w:rPr>
+            <w:noProof/>
+          </w:rPr>
+          <w:t>3</w:t>
+        </w:r>
+      </w:fldSimple>
       <w:r>
         <w:t>: C3 model from Frontend Windows Form Application</w:t>
       </w:r>
@@ -5243,27 +5278,14 @@
       <w:r>
         <w:t xml:space="preserve">Figure </w:t>
       </w:r>
-      <w:r>
-        <w:fldChar w:fldCharType="begin"/>
-      </w:r>
-      <w:r>
-        <w:instrText xml:space="preserve"> SEQ Figure \* ARABIC </w:instrText>
-      </w:r>
-      <w:r>
-        <w:fldChar w:fldCharType="separate"/>
-      </w:r>
-      <w:r>
-        <w:rPr>
-          <w:noProof/>
-        </w:rPr>
-        <w:t>4</w:t>
-      </w:r>
-      <w:r>
-        <w:rPr>
-          <w:noProof/>
-        </w:rPr>
-        <w:fldChar w:fldCharType="end"/>
-      </w:r>
+      <w:fldSimple w:instr=" SEQ Figure \* ARABIC ">
+        <w:r>
+          <w:rPr>
+            <w:noProof/>
+          </w:rPr>
+          <w:t>4</w:t>
+        </w:r>
+      </w:fldSimple>
       <w:r>
         <w:t>: C3 model from backend container</w:t>
       </w:r>
@@ -5673,14 +5695,12 @@
         <w:rPr>
           <w:sz w:val="24"/>
           <w:szCs w:val="24"/>
-          <w:highlight w:val="yellow"/>
-        </w:rPr>
-      </w:pPr>
-      <w:r>
-        <w:rPr>
-          <w:sz w:val="24"/>
-          <w:szCs w:val="24"/>
-          <w:highlight w:val="yellow"/>
+        </w:rPr>
+      </w:pPr>
+      <w:r>
+        <w:rPr>
+          <w:sz w:val="24"/>
+          <w:szCs w:val="24"/>
         </w:rPr>
         <w:t>This level includes UML (Unified Modeling Language) diagrams. UML diagrams are a type of visual tool used in software engineering to illustrate the structure and relationships of classes within a system or software application. They provide a high-level overview of the system by displaying the attributes and methods of each class within it. UML diagrams are valuable for planning and conveying how a system is built, and they are easily understandable, even for newcomers.</w:t>
       </w:r>
@@ -5690,14 +5710,12 @@
         <w:rPr>
           <w:sz w:val="24"/>
           <w:szCs w:val="24"/>
-          <w:highlight w:val="yellow"/>
-        </w:rPr>
-      </w:pPr>
-      <w:r>
-        <w:rPr>
-          <w:sz w:val="24"/>
-          <w:szCs w:val="24"/>
-          <w:highlight w:val="yellow"/>
+        </w:rPr>
+      </w:pPr>
+      <w:r>
+        <w:rPr>
+          <w:sz w:val="24"/>
+          <w:szCs w:val="24"/>
         </w:rPr>
         <w:t>In our documentation, each component will include a UML diagram. This level is typically considered optional and is primarily used to illustrate complex class structures and explain their functionality. It will be used to depict the structure of the video call system in the backend and provide insights into the design reasons.</w:t>
       </w:r>
@@ -5707,14 +5725,12 @@
         <w:rPr>
           <w:sz w:val="24"/>
           <w:szCs w:val="24"/>
-          <w:highlight w:val="yellow"/>
-        </w:rPr>
-      </w:pPr>
-      <w:r>
-        <w:rPr>
-          <w:sz w:val="24"/>
-          <w:szCs w:val="24"/>
-          <w:highlight w:val="yellow"/>
+        </w:rPr>
+      </w:pPr>
+      <w:r>
+        <w:rPr>
+          <w:sz w:val="24"/>
+          <w:szCs w:val="24"/>
         </w:rPr>
         <w:t>Please note that this UML diagram will be continually maintained throughout the project, ensuring that it accurately reflects the system's structure. We will be using</w:t>
       </w:r>
@@ -5724,7 +5740,6 @@
             <w:rStyle w:val="Hyperlink"/>
             <w:sz w:val="24"/>
             <w:szCs w:val="24"/>
-            <w:highlight w:val="yellow"/>
           </w:rPr>
           <w:t xml:space="preserve"> Lucidchart</w:t>
         </w:r>
@@ -5733,7 +5748,6 @@
         <w:rPr>
           <w:sz w:val="24"/>
           <w:szCs w:val="24"/>
-          <w:highlight w:val="yellow"/>
         </w:rPr>
         <w:t xml:space="preserve"> as the tool for creating and updating these UML diagrams.</w:t>
       </w:r>
@@ -5741,9 +5755,6 @@
     <w:p>
       <w:pPr>
         <w:keepNext/>
-        <w:rPr>
-          <w:highlight w:val="yellow"/>
-        </w:rPr>
       </w:pPr>
       <w:r>
         <w:rPr>
@@ -5752,11 +5763,10 @@
           <w:noProof/>
           <w:sz w:val="24"/>
           <w:szCs w:val="24"/>
-          <w:highlight w:val="yellow"/>
         </w:rPr>
         <w:lastRenderedPageBreak/>
         <w:drawing>
-          <wp:inline distT="0" distB="0" distL="0" distR="0" wp14:anchorId="2B747499" wp14:editId="77550A33">
+          <wp:inline distT="0" distB="0" distL="0" distR="0" wp14:anchorId="2B747499" wp14:editId="40F9CC9F">
             <wp:extent cx="6937136" cy="4069080"/>
             <wp:effectExtent l="0" t="0" r="0" b="7620"/>
             <wp:docPr id="445276224" name="Picture 3"/>
@@ -5801,52 +5811,19 @@
     <w:p>
       <w:pPr>
         <w:pStyle w:val="Caption"/>
-        <w:rPr>
-          <w:highlight w:val="yellow"/>
-        </w:rPr>
-      </w:pPr>
-      <w:r>
-        <w:rPr>
-          <w:highlight w:val="yellow"/>
-        </w:rPr>
+      </w:pPr>
+      <w:r>
         <w:t xml:space="preserve">Figure </w:t>
       </w:r>
-      <w:r>
-        <w:rPr>
-          <w:highlight w:val="yellow"/>
-        </w:rPr>
-        <w:fldChar w:fldCharType="begin"/>
-      </w:r>
-      <w:r>
-        <w:rPr>
-          <w:highlight w:val="yellow"/>
-        </w:rPr>
-        <w:instrText xml:space="preserve"> SEQ Figure \* ARABIC </w:instrText>
-      </w:r>
-      <w:r>
-        <w:rPr>
-          <w:highlight w:val="yellow"/>
-        </w:rPr>
-        <w:fldChar w:fldCharType="separate"/>
-      </w:r>
-      <w:r>
-        <w:rPr>
-          <w:noProof/>
-          <w:highlight w:val="yellow"/>
-        </w:rPr>
-        <w:t>5</w:t>
-      </w:r>
-      <w:r>
-        <w:rPr>
-          <w:noProof/>
-          <w:highlight w:val="yellow"/>
-        </w:rPr>
-        <w:fldChar w:fldCharType="end"/>
-      </w:r>
-      <w:r>
-        <w:rPr>
-          <w:highlight w:val="yellow"/>
-        </w:rPr>
+      <w:fldSimple w:instr=" SEQ Figure \* ARABIC ">
+        <w:r>
+          <w:rPr>
+            <w:noProof/>
+          </w:rPr>
+          <w:t>5</w:t>
+        </w:r>
+      </w:fldSimple>
+      <w:r>
         <w:t>: UML diagram</w:t>
       </w:r>
     </w:p>
@@ -5855,14 +5832,12 @@
         <w:rPr>
           <w:sz w:val="24"/>
           <w:szCs w:val="24"/>
-          <w:highlight w:val="yellow"/>
-        </w:rPr>
-      </w:pPr>
-      <w:r>
-        <w:rPr>
-          <w:sz w:val="24"/>
-          <w:szCs w:val="24"/>
-          <w:highlight w:val="yellow"/>
+        </w:rPr>
+      </w:pPr>
+      <w:r>
+        <w:rPr>
+          <w:sz w:val="24"/>
+          <w:szCs w:val="24"/>
         </w:rPr>
         <w:t>The diagram is structure</w:t>
       </w:r>
@@ -5870,7 +5845,6 @@
         <w:rPr>
           <w:sz w:val="24"/>
           <w:szCs w:val="24"/>
-          <w:highlight w:val="yellow"/>
         </w:rPr>
         <w:t>d</w:t>
       </w:r>
@@ -5878,7 +5852,6 @@
         <w:rPr>
           <w:sz w:val="24"/>
           <w:szCs w:val="24"/>
-          <w:highlight w:val="yellow"/>
         </w:rPr>
         <w:t xml:space="preserve"> to follow the SOLID principle</w:t>
       </w:r>
@@ -5886,7 +5859,6 @@
         <w:rPr>
           <w:sz w:val="24"/>
           <w:szCs w:val="24"/>
-          <w:highlight w:val="yellow"/>
         </w:rPr>
         <w:t>s</w:t>
       </w:r>
@@ -5894,7 +5866,6 @@
         <w:rPr>
           <w:sz w:val="24"/>
           <w:szCs w:val="24"/>
-          <w:highlight w:val="yellow"/>
         </w:rPr>
         <w:t>, which</w:t>
       </w:r>
@@ -5902,7 +5873,6 @@
         <w:rPr>
           <w:sz w:val="24"/>
           <w:szCs w:val="24"/>
-          <w:highlight w:val="yellow"/>
         </w:rPr>
         <w:t xml:space="preserve"> helps </w:t>
       </w:r>
@@ -5910,7 +5880,6 @@
         <w:rPr>
           <w:sz w:val="24"/>
           <w:szCs w:val="24"/>
-          <w:highlight w:val="yellow"/>
         </w:rPr>
         <w:t>in</w:t>
       </w:r>
@@ -5918,7 +5887,6 @@
         <w:rPr>
           <w:sz w:val="24"/>
           <w:szCs w:val="24"/>
-          <w:highlight w:val="yellow"/>
         </w:rPr>
         <w:t xml:space="preserve"> maintain</w:t>
       </w:r>
@@ -5926,7 +5894,6 @@
         <w:rPr>
           <w:sz w:val="24"/>
           <w:szCs w:val="24"/>
-          <w:highlight w:val="yellow"/>
         </w:rPr>
         <w:t>ing</w:t>
       </w:r>
@@ -5934,7 +5901,6 @@
         <w:rPr>
           <w:sz w:val="24"/>
           <w:szCs w:val="24"/>
-          <w:highlight w:val="yellow"/>
         </w:rPr>
         <w:t xml:space="preserve">, </w:t>
       </w:r>
@@ -5942,7 +5908,6 @@
         <w:rPr>
           <w:sz w:val="24"/>
           <w:szCs w:val="24"/>
-          <w:highlight w:val="yellow"/>
         </w:rPr>
         <w:t>extend</w:t>
       </w:r>
@@ -5950,7 +5915,6 @@
         <w:rPr>
           <w:sz w:val="24"/>
           <w:szCs w:val="24"/>
-          <w:highlight w:val="yellow"/>
         </w:rPr>
         <w:t>ing</w:t>
       </w:r>
@@ -5958,7 +5922,6 @@
         <w:rPr>
           <w:sz w:val="24"/>
           <w:szCs w:val="24"/>
-          <w:highlight w:val="yellow"/>
         </w:rPr>
         <w:t>, and understand</w:t>
       </w:r>
@@ -5966,7 +5929,6 @@
         <w:rPr>
           <w:sz w:val="24"/>
           <w:szCs w:val="24"/>
-          <w:highlight w:val="yellow"/>
         </w:rPr>
         <w:t>ing</w:t>
       </w:r>
@@ -5974,7 +5936,6 @@
         <w:rPr>
           <w:sz w:val="24"/>
           <w:szCs w:val="24"/>
-          <w:highlight w:val="yellow"/>
         </w:rPr>
         <w:t xml:space="preserve"> </w:t>
       </w:r>
@@ -5982,7 +5943,6 @@
         <w:rPr>
           <w:sz w:val="24"/>
           <w:szCs w:val="24"/>
-          <w:highlight w:val="yellow"/>
         </w:rPr>
         <w:t>the</w:t>
       </w:r>
@@ -5990,7 +5950,6 @@
         <w:rPr>
           <w:sz w:val="24"/>
           <w:szCs w:val="24"/>
-          <w:highlight w:val="yellow"/>
         </w:rPr>
         <w:t xml:space="preserve"> </w:t>
       </w:r>
@@ -5998,7 +5957,6 @@
         <w:rPr>
           <w:sz w:val="24"/>
           <w:szCs w:val="24"/>
-          <w:highlight w:val="yellow"/>
         </w:rPr>
         <w:t xml:space="preserve">UML design. </w:t>
       </w:r>
@@ -6006,7 +5964,6 @@
         <w:rPr>
           <w:sz w:val="24"/>
           <w:szCs w:val="24"/>
-          <w:highlight w:val="yellow"/>
         </w:rPr>
         <w:t>This approach</w:t>
       </w:r>
@@ -6014,7 +5971,6 @@
         <w:rPr>
           <w:sz w:val="24"/>
           <w:szCs w:val="24"/>
-          <w:highlight w:val="yellow"/>
         </w:rPr>
         <w:t xml:space="preserve"> helps </w:t>
       </w:r>
@@ -6022,7 +5978,6 @@
         <w:rPr>
           <w:sz w:val="24"/>
           <w:szCs w:val="24"/>
-          <w:highlight w:val="yellow"/>
         </w:rPr>
         <w:t>in</w:t>
       </w:r>
@@ -6030,7 +5985,6 @@
         <w:rPr>
           <w:sz w:val="24"/>
           <w:szCs w:val="24"/>
-          <w:highlight w:val="yellow"/>
         </w:rPr>
         <w:t xml:space="preserve"> build</w:t>
       </w:r>
@@ -6038,7 +5992,6 @@
         <w:rPr>
           <w:sz w:val="24"/>
           <w:szCs w:val="24"/>
-          <w:highlight w:val="yellow"/>
         </w:rPr>
         <w:t>ing</w:t>
       </w:r>
@@ -6046,7 +5999,6 @@
         <w:rPr>
           <w:sz w:val="24"/>
           <w:szCs w:val="24"/>
-          <w:highlight w:val="yellow"/>
         </w:rPr>
         <w:t xml:space="preserve"> an adaptive, </w:t>
       </w:r>
@@ -6054,7 +6006,6 @@
         <w:rPr>
           <w:sz w:val="24"/>
           <w:szCs w:val="24"/>
-          <w:highlight w:val="yellow"/>
         </w:rPr>
         <w:t>effective,</w:t>
       </w:r>
@@ -6062,7 +6013,6 @@
         <w:rPr>
           <w:sz w:val="24"/>
           <w:szCs w:val="24"/>
-          <w:highlight w:val="yellow"/>
         </w:rPr>
         <w:t xml:space="preserve"> and agile software application</w:t>
       </w:r>
@@ -6070,21 +6020,16 @@
         <w:rPr>
           <w:sz w:val="24"/>
           <w:szCs w:val="24"/>
-          <w:highlight w:val="yellow"/>
         </w:rPr>
         <w:t>,</w:t>
       </w:r>
       <w:r>
-        <w:rPr>
-          <w:highlight w:val="yellow"/>
-        </w:rPr>
         <w:t xml:space="preserve"> </w:t>
       </w:r>
       <w:r>
         <w:rPr>
           <w:sz w:val="24"/>
           <w:szCs w:val="24"/>
-          <w:highlight w:val="yellow"/>
         </w:rPr>
         <w:t>primarily in object-oriented software development</w:t>
       </w:r>
@@ -6092,7 +6037,6 @@
         <w:rPr>
           <w:sz w:val="24"/>
           <w:szCs w:val="24"/>
-          <w:highlight w:val="yellow"/>
         </w:rPr>
         <w:t xml:space="preserve">. </w:t>
       </w:r>
@@ -6100,7 +6044,6 @@
         <w:rPr>
           <w:sz w:val="24"/>
           <w:szCs w:val="24"/>
-          <w:highlight w:val="yellow"/>
         </w:rPr>
         <w:t>Additionally,</w:t>
       </w:r>
@@ -6108,7 +6051,6 @@
         <w:rPr>
           <w:sz w:val="24"/>
           <w:szCs w:val="24"/>
-          <w:highlight w:val="yellow"/>
         </w:rPr>
         <w:t xml:space="preserve"> it simplif</w:t>
       </w:r>
@@ -6116,7 +6058,6 @@
         <w:rPr>
           <w:sz w:val="24"/>
           <w:szCs w:val="24"/>
-          <w:highlight w:val="yellow"/>
         </w:rPr>
         <w:t>ies</w:t>
       </w:r>
@@ -6124,7 +6065,6 @@
         <w:rPr>
           <w:sz w:val="24"/>
           <w:szCs w:val="24"/>
-          <w:highlight w:val="yellow"/>
         </w:rPr>
         <w:t xml:space="preserve"> the process of extending, modifying, testing, and refactoring the code.</w:t>
       </w:r>
@@ -6134,7 +6074,6 @@
         <w:rPr>
           <w:sz w:val="24"/>
           <w:szCs w:val="24"/>
-          <w:highlight w:val="yellow"/>
         </w:rPr>
       </w:pPr>
       <w:r>
@@ -6143,7 +6082,6 @@
           <w:bCs/>
           <w:sz w:val="24"/>
           <w:szCs w:val="24"/>
-          <w:highlight w:val="yellow"/>
         </w:rPr>
         <w:t>SOLID</w:t>
       </w:r>
@@ -6151,7 +6089,6 @@
         <w:rPr>
           <w:sz w:val="24"/>
           <w:szCs w:val="24"/>
-          <w:highlight w:val="yellow"/>
         </w:rPr>
         <w:t xml:space="preserve"> stands for:</w:t>
       </w:r>
@@ -6166,7 +6103,6 @@
         <w:rPr>
           <w:sz w:val="24"/>
           <w:szCs w:val="24"/>
-          <w:highlight w:val="yellow"/>
           <w:u w:val="single"/>
         </w:rPr>
       </w:pPr>
@@ -6176,7 +6112,6 @@
           <w:bCs/>
           <w:sz w:val="24"/>
           <w:szCs w:val="24"/>
-          <w:highlight w:val="yellow"/>
           <w:u w:val="single"/>
         </w:rPr>
         <w:t>S</w:t>
@@ -6185,7 +6120,6 @@
         <w:rPr>
           <w:sz w:val="24"/>
           <w:szCs w:val="24"/>
-          <w:highlight w:val="yellow"/>
           <w:u w:val="single"/>
         </w:rPr>
         <w:t>ingle Responsibility Principle</w:t>
@@ -6196,14 +6130,12 @@
         <w:rPr>
           <w:sz w:val="24"/>
           <w:szCs w:val="24"/>
-          <w:highlight w:val="yellow"/>
-        </w:rPr>
-      </w:pPr>
-      <w:r>
-        <w:rPr>
-          <w:sz w:val="24"/>
-          <w:szCs w:val="24"/>
-          <w:highlight w:val="yellow"/>
+        </w:rPr>
+      </w:pPr>
+      <w:r>
+        <w:rPr>
+          <w:sz w:val="24"/>
+          <w:szCs w:val="24"/>
         </w:rPr>
         <w:t>It states a class should only have one reason to change</w:t>
       </w:r>
@@ -6211,21 +6143,16 @@
         <w:rPr>
           <w:sz w:val="24"/>
           <w:szCs w:val="24"/>
-          <w:highlight w:val="yellow"/>
         </w:rPr>
         <w:t>,</w:t>
       </w:r>
       <w:r>
-        <w:rPr>
-          <w:highlight w:val="yellow"/>
-        </w:rPr>
         <w:t xml:space="preserve"> </w:t>
       </w:r>
       <w:r>
         <w:rPr>
           <w:sz w:val="24"/>
           <w:szCs w:val="24"/>
-          <w:highlight w:val="yellow"/>
         </w:rPr>
         <w:t>mean</w:t>
       </w:r>
@@ -6233,7 +6160,6 @@
         <w:rPr>
           <w:sz w:val="24"/>
           <w:szCs w:val="24"/>
-          <w:highlight w:val="yellow"/>
         </w:rPr>
         <w:t>ing</w:t>
       </w:r>
@@ -6241,7 +6167,6 @@
         <w:rPr>
           <w:sz w:val="24"/>
           <w:szCs w:val="24"/>
-          <w:highlight w:val="yellow"/>
         </w:rPr>
         <w:t xml:space="preserve"> </w:t>
       </w:r>
@@ -6249,7 +6174,6 @@
         <w:rPr>
           <w:sz w:val="24"/>
           <w:szCs w:val="24"/>
-          <w:highlight w:val="yellow"/>
         </w:rPr>
         <w:t xml:space="preserve">it </w:t>
       </w:r>
@@ -6257,7 +6181,6 @@
         <w:rPr>
           <w:sz w:val="24"/>
           <w:szCs w:val="24"/>
-          <w:highlight w:val="yellow"/>
         </w:rPr>
         <w:t xml:space="preserve">should have </w:t>
       </w:r>
@@ -6265,7 +6188,6 @@
         <w:rPr>
           <w:sz w:val="24"/>
           <w:szCs w:val="24"/>
-          <w:highlight w:val="yellow"/>
         </w:rPr>
         <w:t xml:space="preserve">a single </w:t>
       </w:r>
@@ -6273,7 +6195,6 @@
         <w:rPr>
           <w:sz w:val="24"/>
           <w:szCs w:val="24"/>
-          <w:highlight w:val="yellow"/>
         </w:rPr>
         <w:t>job</w:t>
       </w:r>
@@ -6281,7 +6202,6 @@
         <w:rPr>
           <w:sz w:val="24"/>
           <w:szCs w:val="24"/>
-          <w:highlight w:val="yellow"/>
         </w:rPr>
         <w:t xml:space="preserve"> </w:t>
       </w:r>
@@ -6289,7 +6209,6 @@
         <w:rPr>
           <w:sz w:val="24"/>
           <w:szCs w:val="24"/>
-          <w:highlight w:val="yellow"/>
         </w:rPr>
         <w:t xml:space="preserve">or </w:t>
       </w:r>
@@ -6297,7 +6216,6 @@
         <w:rPr>
           <w:sz w:val="24"/>
           <w:szCs w:val="24"/>
-          <w:highlight w:val="yellow"/>
         </w:rPr>
         <w:t xml:space="preserve">a single </w:t>
       </w:r>
@@ -6305,7 +6223,6 @@
         <w:rPr>
           <w:sz w:val="24"/>
           <w:szCs w:val="24"/>
-          <w:highlight w:val="yellow"/>
         </w:rPr>
         <w:t>responsibility</w:t>
       </w:r>
@@ -6313,7 +6230,6 @@
         <w:rPr>
           <w:sz w:val="24"/>
           <w:szCs w:val="24"/>
-          <w:highlight w:val="yellow"/>
         </w:rPr>
         <w:t xml:space="preserve">. The UML diagram follows this principle. For example, the “VideoCallLog” class </w:t>
       </w:r>
@@ -6321,7 +6237,6 @@
         <w:rPr>
           <w:sz w:val="24"/>
           <w:szCs w:val="24"/>
-          <w:highlight w:val="yellow"/>
         </w:rPr>
         <w:t>is responsible for</w:t>
       </w:r>
@@ -6329,7 +6244,6 @@
         <w:rPr>
           <w:sz w:val="24"/>
           <w:szCs w:val="24"/>
-          <w:highlight w:val="yellow"/>
         </w:rPr>
         <w:t xml:space="preserve"> the core data and actions </w:t>
       </w:r>
@@ -6337,7 +6251,6 @@
         <w:rPr>
           <w:sz w:val="24"/>
           <w:szCs w:val="24"/>
-          <w:highlight w:val="yellow"/>
         </w:rPr>
         <w:t>related to individual video call logs,</w:t>
       </w:r>
@@ -6345,7 +6258,6 @@
         <w:rPr>
           <w:sz w:val="24"/>
           <w:szCs w:val="24"/>
-          <w:highlight w:val="yellow"/>
         </w:rPr>
         <w:t xml:space="preserve"> while</w:t>
       </w:r>
@@ -6353,7 +6265,6 @@
         <w:rPr>
           <w:sz w:val="24"/>
           <w:szCs w:val="24"/>
-          <w:highlight w:val="yellow"/>
         </w:rPr>
         <w:t xml:space="preserve"> </w:t>
       </w:r>
@@ -6361,7 +6272,6 @@
         <w:rPr>
           <w:sz w:val="24"/>
           <w:szCs w:val="24"/>
-          <w:highlight w:val="yellow"/>
         </w:rPr>
         <w:t>t</w:t>
       </w:r>
@@ -6369,7 +6279,6 @@
         <w:rPr>
           <w:sz w:val="24"/>
           <w:szCs w:val="24"/>
-          <w:highlight w:val="yellow"/>
         </w:rPr>
         <w:t xml:space="preserve">he “VideoCallLogManager” class </w:t>
       </w:r>
@@ -6377,7 +6286,6 @@
         <w:rPr>
           <w:sz w:val="24"/>
           <w:szCs w:val="24"/>
-          <w:highlight w:val="yellow"/>
         </w:rPr>
         <w:t>handles higher-level logic and operations for managing collections of video call logs, such as “AddVideoCallLog” and “RemoveVideoCallLog” methods.</w:t>
       </w:r>
@@ -6387,7 +6295,6 @@
         <w:rPr>
           <w:sz w:val="24"/>
           <w:szCs w:val="24"/>
-          <w:highlight w:val="yellow"/>
         </w:rPr>
       </w:pPr>
     </w:p>
@@ -6401,7 +6308,6 @@
         <w:rPr>
           <w:sz w:val="24"/>
           <w:szCs w:val="24"/>
-          <w:highlight w:val="yellow"/>
           <w:u w:val="single"/>
         </w:rPr>
       </w:pPr>
@@ -6411,7 +6317,6 @@
           <w:bCs/>
           <w:sz w:val="24"/>
           <w:szCs w:val="24"/>
-          <w:highlight w:val="yellow"/>
           <w:u w:val="single"/>
         </w:rPr>
         <w:t>O</w:t>
@@ -6420,7 +6325,6 @@
         <w:rPr>
           <w:sz w:val="24"/>
           <w:szCs w:val="24"/>
-          <w:highlight w:val="yellow"/>
           <w:u w:val="single"/>
         </w:rPr>
         <w:t>pen-Closed Principle</w:t>
@@ -6431,14 +6335,12 @@
         <w:rPr>
           <w:sz w:val="24"/>
           <w:szCs w:val="24"/>
-          <w:highlight w:val="yellow"/>
-        </w:rPr>
-      </w:pPr>
-      <w:r>
-        <w:rPr>
-          <w:sz w:val="24"/>
-          <w:szCs w:val="24"/>
-          <w:highlight w:val="yellow"/>
+        </w:rPr>
+      </w:pPr>
+      <w:r>
+        <w:rPr>
+          <w:sz w:val="24"/>
+          <w:szCs w:val="24"/>
         </w:rPr>
         <w:lastRenderedPageBreak/>
         <w:t xml:space="preserve">It states that classes should be open for </w:t>
@@ -6447,7 +6349,6 @@
         <w:rPr>
           <w:sz w:val="24"/>
           <w:szCs w:val="24"/>
-          <w:highlight w:val="yellow"/>
         </w:rPr>
         <w:t>extension but</w:t>
       </w:r>
@@ -6455,7 +6356,6 @@
         <w:rPr>
           <w:sz w:val="24"/>
           <w:szCs w:val="24"/>
-          <w:highlight w:val="yellow"/>
         </w:rPr>
         <w:t xml:space="preserve"> closed for modification. </w:t>
       </w:r>
@@ -6463,7 +6363,6 @@
         <w:rPr>
           <w:sz w:val="24"/>
           <w:szCs w:val="24"/>
-          <w:highlight w:val="yellow"/>
         </w:rPr>
         <w:t>This means that they should be open to extending their functionalities but closed to making changes directly to the class's code.</w:t>
       </w:r>
@@ -6471,7 +6370,6 @@
         <w:rPr>
           <w:sz w:val="24"/>
           <w:szCs w:val="24"/>
-          <w:highlight w:val="yellow"/>
         </w:rPr>
         <w:t xml:space="preserve"> </w:t>
       </w:r>
@@ -6479,7 +6377,6 @@
         <w:rPr>
           <w:sz w:val="24"/>
           <w:szCs w:val="24"/>
-          <w:highlight w:val="yellow"/>
         </w:rPr>
         <w:t xml:space="preserve">It is implemented in this UML diagram. For </w:t>
       </w:r>
@@ -6487,7 +6384,6 @@
         <w:rPr>
           <w:sz w:val="24"/>
           <w:szCs w:val="24"/>
-          <w:highlight w:val="yellow"/>
         </w:rPr>
         <w:t>example,</w:t>
       </w:r>
@@ -6495,7 +6391,6 @@
         <w:rPr>
           <w:sz w:val="24"/>
           <w:szCs w:val="24"/>
-          <w:highlight w:val="yellow"/>
         </w:rPr>
         <w:t xml:space="preserve"> the </w:t>
       </w:r>
@@ -6503,7 +6398,6 @@
         <w:rPr>
           <w:sz w:val="24"/>
           <w:szCs w:val="24"/>
-          <w:highlight w:val="yellow"/>
         </w:rPr>
         <w:t>“IVideoCallLog</w:t>
       </w:r>
@@ -6511,7 +6405,6 @@
         <w:rPr>
           <w:sz w:val="24"/>
           <w:szCs w:val="24"/>
-          <w:highlight w:val="yellow"/>
         </w:rPr>
         <w:t>Manager</w:t>
       </w:r>
@@ -6519,7 +6412,6 @@
         <w:rPr>
           <w:sz w:val="24"/>
           <w:szCs w:val="24"/>
-          <w:highlight w:val="yellow"/>
         </w:rPr>
         <w:t xml:space="preserve">” Interface can add new functionalities and can be implemented </w:t>
       </w:r>
@@ -6527,7 +6419,6 @@
         <w:rPr>
           <w:sz w:val="24"/>
           <w:szCs w:val="24"/>
-          <w:highlight w:val="yellow"/>
         </w:rPr>
         <w:t>by</w:t>
       </w:r>
@@ -6535,7 +6426,6 @@
         <w:rPr>
           <w:sz w:val="24"/>
           <w:szCs w:val="24"/>
-          <w:highlight w:val="yellow"/>
         </w:rPr>
         <w:t xml:space="preserve"> other classes without altering the existing functionalities in the interface or the “VideoCallLog</w:t>
       </w:r>
@@ -6543,7 +6433,6 @@
         <w:rPr>
           <w:sz w:val="24"/>
           <w:szCs w:val="24"/>
-          <w:highlight w:val="yellow"/>
         </w:rPr>
         <w:t>Manager</w:t>
       </w:r>
@@ -6551,7 +6440,6 @@
         <w:rPr>
           <w:sz w:val="24"/>
           <w:szCs w:val="24"/>
-          <w:highlight w:val="yellow"/>
         </w:rPr>
         <w:t>” class.</w:t>
       </w:r>
@@ -6561,7 +6449,6 @@
         <w:rPr>
           <w:sz w:val="24"/>
           <w:szCs w:val="24"/>
-          <w:highlight w:val="yellow"/>
         </w:rPr>
       </w:pPr>
     </w:p>
@@ -6575,7 +6462,6 @@
         <w:rPr>
           <w:sz w:val="24"/>
           <w:szCs w:val="24"/>
-          <w:highlight w:val="yellow"/>
           <w:u w:val="single"/>
         </w:rPr>
       </w:pPr>
@@ -6585,7 +6471,6 @@
           <w:bCs/>
           <w:sz w:val="24"/>
           <w:szCs w:val="24"/>
-          <w:highlight w:val="yellow"/>
           <w:u w:val="single"/>
         </w:rPr>
         <w:t>L</w:t>
@@ -6594,7 +6479,6 @@
         <w:rPr>
           <w:sz w:val="24"/>
           <w:szCs w:val="24"/>
-          <w:highlight w:val="yellow"/>
           <w:u w:val="single"/>
         </w:rPr>
         <w:t>iskov Substitution Principle</w:t>
@@ -6605,14 +6489,12 @@
         <w:rPr>
           <w:sz w:val="24"/>
           <w:szCs w:val="24"/>
-          <w:highlight w:val="yellow"/>
-        </w:rPr>
-      </w:pPr>
-      <w:r>
-        <w:rPr>
-          <w:sz w:val="24"/>
-          <w:szCs w:val="24"/>
-          <w:highlight w:val="yellow"/>
+        </w:rPr>
+      </w:pPr>
+      <w:r>
+        <w:rPr>
+          <w:sz w:val="24"/>
+          <w:szCs w:val="24"/>
         </w:rPr>
         <w:t xml:space="preserve">It states that </w:t>
       </w:r>
@@ -6620,7 +6502,6 @@
         <w:rPr>
           <w:sz w:val="24"/>
           <w:szCs w:val="24"/>
-          <w:highlight w:val="yellow"/>
         </w:rPr>
         <w:t>objects of a derived class should be able to replace objects of the base class without affecting the correctness of the program. In other words, the sub-class that extends from the base class should</w:t>
       </w:r>
@@ -6628,7 +6509,6 @@
         <w:rPr>
           <w:sz w:val="24"/>
           <w:szCs w:val="24"/>
-          <w:highlight w:val="yellow"/>
         </w:rPr>
         <w:t xml:space="preserve"> </w:t>
       </w:r>
@@ -6636,7 +6516,6 @@
         <w:rPr>
           <w:sz w:val="24"/>
           <w:szCs w:val="24"/>
-          <w:highlight w:val="yellow"/>
         </w:rPr>
         <w:t>inherit</w:t>
       </w:r>
@@ -6644,7 +6523,6 @@
         <w:rPr>
           <w:sz w:val="24"/>
           <w:szCs w:val="24"/>
-          <w:highlight w:val="yellow"/>
         </w:rPr>
         <w:t xml:space="preserve"> the functionalities and properties from the base-class</w:t>
       </w:r>
@@ -6652,7 +6530,6 @@
         <w:rPr>
           <w:sz w:val="24"/>
           <w:szCs w:val="24"/>
-          <w:highlight w:val="yellow"/>
         </w:rPr>
         <w:t xml:space="preserve"> and should be able to replace method</w:t>
       </w:r>
@@ -6660,7 +6537,6 @@
         <w:rPr>
           <w:sz w:val="24"/>
           <w:szCs w:val="24"/>
-          <w:highlight w:val="yellow"/>
         </w:rPr>
         <w:t>s</w:t>
       </w:r>
@@ -6668,7 +6544,6 @@
         <w:rPr>
           <w:sz w:val="24"/>
           <w:szCs w:val="24"/>
-          <w:highlight w:val="yellow"/>
         </w:rPr>
         <w:t xml:space="preserve"> without causing any problems for the base-class</w:t>
       </w:r>
@@ -6676,7 +6551,6 @@
         <w:rPr>
           <w:sz w:val="24"/>
           <w:szCs w:val="24"/>
-          <w:highlight w:val="yellow"/>
         </w:rPr>
         <w:t>. This is not implemented in the UML diagram</w:t>
       </w:r>
@@ -6684,7 +6558,6 @@
         <w:rPr>
           <w:sz w:val="24"/>
           <w:szCs w:val="24"/>
-          <w:highlight w:val="yellow"/>
         </w:rPr>
         <w:t xml:space="preserve"> </w:t>
       </w:r>
@@ -6692,7 +6565,6 @@
         <w:rPr>
           <w:sz w:val="24"/>
           <w:szCs w:val="24"/>
-          <w:highlight w:val="yellow"/>
         </w:rPr>
         <w:t xml:space="preserve">because </w:t>
       </w:r>
@@ -6700,7 +6572,6 @@
         <w:rPr>
           <w:sz w:val="24"/>
           <w:szCs w:val="24"/>
-          <w:highlight w:val="yellow"/>
         </w:rPr>
         <w:t>currently there are no class</w:t>
       </w:r>
@@ -6708,7 +6579,6 @@
         <w:rPr>
           <w:sz w:val="24"/>
           <w:szCs w:val="24"/>
-          <w:highlight w:val="yellow"/>
         </w:rPr>
         <w:t>es</w:t>
       </w:r>
@@ -6716,7 +6586,6 @@
         <w:rPr>
           <w:sz w:val="24"/>
           <w:szCs w:val="24"/>
-          <w:highlight w:val="yellow"/>
         </w:rPr>
         <w:t xml:space="preserve"> that inherit from a base class.</w:t>
       </w:r>
@@ -6726,7 +6595,6 @@
         <w:rPr>
           <w:sz w:val="24"/>
           <w:szCs w:val="24"/>
-          <w:highlight w:val="yellow"/>
         </w:rPr>
       </w:pPr>
     </w:p>
@@ -6740,7 +6608,6 @@
         <w:rPr>
           <w:sz w:val="24"/>
           <w:szCs w:val="24"/>
-          <w:highlight w:val="yellow"/>
           <w:u w:val="single"/>
         </w:rPr>
       </w:pPr>
@@ -6750,7 +6617,6 @@
           <w:bCs/>
           <w:sz w:val="24"/>
           <w:szCs w:val="24"/>
-          <w:highlight w:val="yellow"/>
           <w:u w:val="single"/>
         </w:rPr>
         <w:t>I</w:t>
@@ -6759,7 +6625,6 @@
         <w:rPr>
           <w:sz w:val="24"/>
           <w:szCs w:val="24"/>
-          <w:highlight w:val="yellow"/>
           <w:u w:val="single"/>
         </w:rPr>
         <w:t>nterface Segregation Principle</w:t>
@@ -6770,14 +6635,12 @@
         <w:rPr>
           <w:sz w:val="24"/>
           <w:szCs w:val="24"/>
-          <w:highlight w:val="yellow"/>
-        </w:rPr>
-      </w:pPr>
-      <w:r>
-        <w:rPr>
-          <w:sz w:val="24"/>
-          <w:szCs w:val="24"/>
-          <w:highlight w:val="yellow"/>
+        </w:rPr>
+      </w:pPr>
+      <w:r>
+        <w:rPr>
+          <w:sz w:val="24"/>
+          <w:szCs w:val="24"/>
         </w:rPr>
         <w:t xml:space="preserve">It states that a client should never be forced to implement methods of an interface that it doesn't use. In other words, an interface should be specific to the needs of the implementing class. In the UML diagram, this principle is implemented with the </w:t>
       </w:r>
@@ -6785,7 +6648,6 @@
         <w:rPr>
           <w:sz w:val="24"/>
           <w:szCs w:val="24"/>
-          <w:highlight w:val="yellow"/>
         </w:rPr>
         <w:t>“</w:t>
       </w:r>
@@ -6793,7 +6655,6 @@
         <w:rPr>
           <w:sz w:val="24"/>
           <w:szCs w:val="24"/>
-          <w:highlight w:val="yellow"/>
         </w:rPr>
         <w:t>IVideoCallLogRepository</w:t>
       </w:r>
@@ -6801,7 +6662,6 @@
         <w:rPr>
           <w:sz w:val="24"/>
           <w:szCs w:val="24"/>
-          <w:highlight w:val="yellow"/>
         </w:rPr>
         <w:t>”</w:t>
       </w:r>
@@ -6809,7 +6669,6 @@
         <w:rPr>
           <w:sz w:val="24"/>
           <w:szCs w:val="24"/>
-          <w:highlight w:val="yellow"/>
         </w:rPr>
         <w:t xml:space="preserve"> interface, which is</w:t>
       </w:r>
@@ -6817,7 +6676,6 @@
         <w:rPr>
           <w:sz w:val="24"/>
           <w:szCs w:val="24"/>
-          <w:highlight w:val="yellow"/>
         </w:rPr>
         <w:t xml:space="preserve"> </w:t>
       </w:r>
@@ -6825,7 +6683,6 @@
         <w:rPr>
           <w:sz w:val="24"/>
           <w:szCs w:val="24"/>
-          <w:highlight w:val="yellow"/>
         </w:rPr>
         <w:t>designed</w:t>
       </w:r>
@@ -6833,7 +6690,6 @@
         <w:rPr>
           <w:sz w:val="24"/>
           <w:szCs w:val="24"/>
-          <w:highlight w:val="yellow"/>
         </w:rPr>
         <w:t xml:space="preserve"> specifically for the </w:t>
       </w:r>
@@ -6841,7 +6697,6 @@
         <w:rPr>
           <w:sz w:val="24"/>
           <w:szCs w:val="24"/>
-          <w:highlight w:val="yellow"/>
         </w:rPr>
         <w:t>“</w:t>
       </w:r>
@@ -6849,7 +6704,6 @@
         <w:rPr>
           <w:sz w:val="24"/>
           <w:szCs w:val="24"/>
-          <w:highlight w:val="yellow"/>
         </w:rPr>
         <w:t>VideoCall</w:t>
       </w:r>
@@ -6857,7 +6711,6 @@
         <w:rPr>
           <w:sz w:val="24"/>
           <w:szCs w:val="24"/>
-          <w:highlight w:val="yellow"/>
         </w:rPr>
         <w:t>LogDB</w:t>
       </w:r>
@@ -6865,7 +6718,6 @@
         <w:rPr>
           <w:sz w:val="24"/>
           <w:szCs w:val="24"/>
-          <w:highlight w:val="yellow"/>
         </w:rPr>
         <w:t>”</w:t>
       </w:r>
@@ -6873,7 +6725,6 @@
         <w:rPr>
           <w:sz w:val="24"/>
           <w:szCs w:val="24"/>
-          <w:highlight w:val="yellow"/>
         </w:rPr>
         <w:t xml:space="preserve"> class. No other classes implement this interface.</w:t>
       </w:r>
@@ -6883,7 +6734,6 @@
         <w:rPr>
           <w:sz w:val="24"/>
           <w:szCs w:val="24"/>
-          <w:highlight w:val="yellow"/>
         </w:rPr>
       </w:pPr>
     </w:p>
@@ -6897,7 +6747,6 @@
         <w:rPr>
           <w:sz w:val="24"/>
           <w:szCs w:val="24"/>
-          <w:highlight w:val="yellow"/>
           <w:u w:val="single"/>
         </w:rPr>
       </w:pPr>
@@ -6907,7 +6756,6 @@
           <w:bCs/>
           <w:sz w:val="24"/>
           <w:szCs w:val="24"/>
-          <w:highlight w:val="yellow"/>
           <w:u w:val="single"/>
         </w:rPr>
         <w:t>D</w:t>
@@ -6916,7 +6764,6 @@
         <w:rPr>
           <w:sz w:val="24"/>
           <w:szCs w:val="24"/>
-          <w:highlight w:val="yellow"/>
           <w:u w:val="single"/>
         </w:rPr>
         <w:t>ependency Inversion Principle</w:t>
@@ -6933,7 +6780,6 @@
         <w:rPr>
           <w:sz w:val="24"/>
           <w:szCs w:val="24"/>
-          <w:highlight w:val="yellow"/>
         </w:rPr>
         <w:t xml:space="preserve">It states that </w:t>
       </w:r>
@@ -6941,7 +6787,6 @@
         <w:rPr>
           <w:sz w:val="24"/>
           <w:szCs w:val="24"/>
-          <w:highlight w:val="yellow"/>
         </w:rPr>
         <w:t>High-level modules should not depend on low-level modules. Both should depend on abstractions</w:t>
       </w:r>
@@ -6949,21 +6794,16 @@
         <w:rPr>
           <w:sz w:val="24"/>
           <w:szCs w:val="24"/>
-          <w:highlight w:val="yellow"/>
         </w:rPr>
         <w:t>, such as interfaces or abstract classes</w:t>
       </w:r>
       <w:r>
-        <w:rPr>
-          <w:highlight w:val="yellow"/>
-        </w:rPr>
         <w:t xml:space="preserve">. </w:t>
       </w:r>
       <w:r>
         <w:rPr>
           <w:sz w:val="24"/>
           <w:szCs w:val="24"/>
-          <w:highlight w:val="yellow"/>
         </w:rPr>
         <w:t>In other words</w:t>
       </w:r>
@@ -6971,7 +6811,6 @@
         <w:rPr>
           <w:sz w:val="24"/>
           <w:szCs w:val="24"/>
-          <w:highlight w:val="yellow"/>
         </w:rPr>
         <w:t>,</w:t>
       </w:r>
@@ -6979,7 +6818,6 @@
         <w:rPr>
           <w:sz w:val="24"/>
           <w:szCs w:val="24"/>
-          <w:highlight w:val="yellow"/>
         </w:rPr>
         <w:t xml:space="preserve"> </w:t>
       </w:r>
@@ -6987,7 +6825,6 @@
         <w:rPr>
           <w:sz w:val="24"/>
           <w:szCs w:val="24"/>
-          <w:highlight w:val="yellow"/>
         </w:rPr>
         <w:t xml:space="preserve">classes should depend on interfaces or abstract classes instead of concrete classes and functions. </w:t>
       </w:r>
@@ -6995,7 +6832,6 @@
         <w:rPr>
           <w:sz w:val="24"/>
           <w:szCs w:val="24"/>
-          <w:highlight w:val="yellow"/>
         </w:rPr>
         <w:t xml:space="preserve">It encourages a more flexible and maintainable software design by reducing tight coupling between components and allowing for easier substitution of implementations. </w:t>
       </w:r>
@@ -7003,7 +6839,6 @@
         <w:rPr>
           <w:sz w:val="24"/>
           <w:szCs w:val="24"/>
-          <w:highlight w:val="yellow"/>
         </w:rPr>
         <w:t xml:space="preserve">This is implemented in the UML diagram, as you can see that the “VideoCallLogManager” class implements from the “IVideoCallLogManager” interface. You can </w:t>
       </w:r>
@@ -7011,7 +6846,6 @@
         <w:rPr>
           <w:sz w:val="24"/>
           <w:szCs w:val="24"/>
-          <w:highlight w:val="yellow"/>
         </w:rPr>
         <w:t xml:space="preserve">create </w:t>
       </w:r>
@@ -7019,7 +6853,6 @@
         <w:rPr>
           <w:sz w:val="24"/>
           <w:szCs w:val="24"/>
-          <w:highlight w:val="yellow"/>
         </w:rPr>
         <w:t>an</w:t>
       </w:r>
@@ -7027,7 +6860,6 @@
         <w:rPr>
           <w:sz w:val="24"/>
           <w:szCs w:val="24"/>
-          <w:highlight w:val="yellow"/>
         </w:rPr>
         <w:t>other class to implement th</w:t>
       </w:r>
@@ -7035,7 +6867,6 @@
         <w:rPr>
           <w:sz w:val="24"/>
           <w:szCs w:val="24"/>
-          <w:highlight w:val="yellow"/>
         </w:rPr>
         <w:t>is</w:t>
       </w:r>
@@ -7043,7 +6874,6 @@
         <w:rPr>
           <w:sz w:val="24"/>
           <w:szCs w:val="24"/>
-          <w:highlight w:val="yellow"/>
         </w:rPr>
         <w:t xml:space="preserve"> interface.</w:t>
       </w:r>
@@ -7330,16 +7160,156 @@
         <w:rPr>
           <w:sz w:val="24"/>
           <w:szCs w:val="24"/>
+        </w:rPr>
+      </w:pPr>
+      <w:r>
+        <w:rPr>
+          <w:sz w:val="24"/>
+          <w:szCs w:val="24"/>
+        </w:rPr>
+        <w:t xml:space="preserve">This process helps us design, identify, and manage the database. It involves designing the overall table structure, identifying the types of tables required for the database, </w:t>
+      </w:r>
+      <w:r>
+        <w:rPr>
+          <w:sz w:val="24"/>
+          <w:szCs w:val="24"/>
+        </w:rPr>
+        <w:t>establishing</w:t>
+      </w:r>
+      <w:r>
+        <w:rPr>
+          <w:sz w:val="24"/>
+          <w:szCs w:val="24"/>
+        </w:rPr>
+        <w:t xml:space="preserve"> the relationships between them, and maintaining and improving the database's design and data structure. </w:t>
+      </w:r>
+      <w:r>
+        <w:rPr>
+          <w:sz w:val="24"/>
+          <w:szCs w:val="24"/>
+        </w:rPr>
+        <w:t xml:space="preserve">The database design we </w:t>
+      </w:r>
+      <w:r>
+        <w:rPr>
+          <w:sz w:val="24"/>
+          <w:szCs w:val="24"/>
+        </w:rPr>
+        <w:t xml:space="preserve">are </w:t>
+      </w:r>
+      <w:r>
+        <w:rPr>
+          <w:sz w:val="24"/>
+          <w:szCs w:val="24"/>
+        </w:rPr>
+        <w:t>us</w:t>
+      </w:r>
+      <w:r>
+        <w:rPr>
+          <w:sz w:val="24"/>
+          <w:szCs w:val="24"/>
+        </w:rPr>
+        <w:t>ing</w:t>
+      </w:r>
+      <w:r>
+        <w:rPr>
+          <w:sz w:val="24"/>
+          <w:szCs w:val="24"/>
+        </w:rPr>
+        <w:t xml:space="preserve"> is</w:t>
+      </w:r>
+      <w:r>
+        <w:rPr>
+          <w:sz w:val="24"/>
+          <w:szCs w:val="24"/>
+        </w:rPr>
+        <w:t xml:space="preserve"> based on</w:t>
+      </w:r>
+      <w:r>
+        <w:rPr>
+          <w:sz w:val="24"/>
+          <w:szCs w:val="24"/>
+        </w:rPr>
+        <w:t xml:space="preserve"> the Entity Relation Diagram (ERD). It gives a better understanding of how the database is design</w:t>
+      </w:r>
+      <w:r>
+        <w:rPr>
+          <w:sz w:val="24"/>
+          <w:szCs w:val="24"/>
+        </w:rPr>
+        <w:t>ed</w:t>
+      </w:r>
+      <w:r>
+        <w:rPr>
+          <w:sz w:val="24"/>
+          <w:szCs w:val="24"/>
+        </w:rPr>
+        <w:t xml:space="preserve">. Some entities that are in the diagram are </w:t>
+      </w:r>
+      <w:r>
+        <w:rPr>
+          <w:sz w:val="24"/>
+          <w:szCs w:val="24"/>
+        </w:rPr>
+        <w:t>predefined</w:t>
+      </w:r>
+      <w:r>
+        <w:rPr>
+          <w:sz w:val="24"/>
+          <w:szCs w:val="24"/>
+        </w:rPr>
+        <w:t xml:space="preserve"> in the company’s database, </w:t>
+      </w:r>
+      <w:r>
+        <w:rPr>
+          <w:sz w:val="24"/>
+          <w:szCs w:val="24"/>
+        </w:rPr>
+        <w:t xml:space="preserve">and we will utilize these entities to retrieve data. Our focus is to </w:t>
+      </w:r>
+      <w:r>
+        <w:rPr>
+          <w:sz w:val="24"/>
+          <w:szCs w:val="24"/>
+        </w:rPr>
+        <w:t>des</w:t>
+      </w:r>
+      <w:r>
+        <w:rPr>
+          <w:sz w:val="24"/>
+          <w:szCs w:val="24"/>
+        </w:rPr>
+        <w:t>ign the database</w:t>
+      </w:r>
+      <w:r>
+        <w:rPr>
+          <w:sz w:val="24"/>
+          <w:szCs w:val="24"/>
+        </w:rPr>
+        <w:t xml:space="preserve"> for the video call system in the PRAS app.</w:t>
+      </w:r>
+      <w:r>
+        <w:rPr>
+          <w:sz w:val="24"/>
+          <w:szCs w:val="24"/>
+        </w:rPr>
+        <w:t xml:space="preserve"> </w:t>
+      </w:r>
+      <w:r>
+        <w:rPr>
+          <w:sz w:val="24"/>
+          <w:szCs w:val="24"/>
           <w:highlight w:val="yellow"/>
         </w:rPr>
-      </w:pPr>
+        <w:t xml:space="preserve">The </w:t>
+      </w:r>
       <w:r>
         <w:rPr>
           <w:sz w:val="24"/>
           <w:szCs w:val="24"/>
           <w:highlight w:val="yellow"/>
         </w:rPr>
-        <w:t xml:space="preserve">This process helps us design, identify, and manage the database. It involves designing the overall table structure, identifying the types of tables required for the database, </w:t>
+        <w:t>tool</w:t>
       </w:r>
       <w:r>
         <w:rPr>
@@ -7347,7 +7317,7 @@
           <w:szCs w:val="24"/>
           <w:highlight w:val="yellow"/>
         </w:rPr>
-        <w:t>establishing</w:t>
+        <w:t xml:space="preserve"> for creating the ERD</w:t>
       </w:r>
       <w:r>
         <w:rPr>
@@ -7355,224 +7325,51 @@
           <w:szCs w:val="24"/>
           <w:highlight w:val="yellow"/>
         </w:rPr>
-        <w:t xml:space="preserve"> the relationships between them, and maintaining and improving the database's design and data structure. </w:t>
-      </w:r>
+        <w:t xml:space="preserve"> is an inhouse company used tool: </w:t>
+      </w:r>
+      <w:hyperlink r:id="rId22" w:history="1">
+        <w:r>
+          <w:rPr>
+            <w:rStyle w:val="Hyperlink"/>
+            <w:sz w:val="24"/>
+            <w:szCs w:val="24"/>
+            <w:highlight w:val="yellow"/>
+          </w:rPr>
+          <w:t>Aqua Dat</w:t>
+        </w:r>
+        <w:r>
+          <w:rPr>
+            <w:rStyle w:val="Hyperlink"/>
+            <w:sz w:val="24"/>
+            <w:szCs w:val="24"/>
+            <w:highlight w:val="yellow"/>
+          </w:rPr>
+          <w:t>a studio</w:t>
+        </w:r>
+      </w:hyperlink>
       <w:r>
         <w:rPr>
           <w:sz w:val="24"/>
           <w:szCs w:val="24"/>
           <w:highlight w:val="yellow"/>
         </w:rPr>
-        <w:t xml:space="preserve">The database design we </w:t>
-      </w:r>
-      <w:r>
-        <w:rPr>
-          <w:sz w:val="24"/>
-          <w:szCs w:val="24"/>
-          <w:highlight w:val="yellow"/>
-        </w:rPr>
-        <w:t xml:space="preserve">are </w:t>
-      </w:r>
-      <w:r>
-        <w:rPr>
-          <w:sz w:val="24"/>
-          <w:szCs w:val="24"/>
-          <w:highlight w:val="yellow"/>
-        </w:rPr>
-        <w:t>us</w:t>
-      </w:r>
-      <w:r>
-        <w:rPr>
-          <w:sz w:val="24"/>
-          <w:szCs w:val="24"/>
-          <w:highlight w:val="yellow"/>
-        </w:rPr>
-        <w:t>ing</w:t>
-      </w:r>
-      <w:r>
-        <w:rPr>
-          <w:sz w:val="24"/>
-          <w:szCs w:val="24"/>
-          <w:highlight w:val="yellow"/>
-        </w:rPr>
-        <w:t xml:space="preserve"> is</w:t>
-      </w:r>
-      <w:r>
-        <w:rPr>
-          <w:sz w:val="24"/>
-          <w:szCs w:val="24"/>
-          <w:highlight w:val="yellow"/>
-        </w:rPr>
-        <w:t xml:space="preserve"> based on</w:t>
-      </w:r>
-      <w:r>
-        <w:rPr>
-          <w:sz w:val="24"/>
-          <w:szCs w:val="24"/>
-          <w:highlight w:val="yellow"/>
-        </w:rPr>
-        <w:t xml:space="preserve"> the Entity Relation Diagram (ERD). It gives a better understanding of how the database is design</w:t>
-      </w:r>
-      <w:r>
-        <w:rPr>
-          <w:sz w:val="24"/>
-          <w:szCs w:val="24"/>
-          <w:highlight w:val="yellow"/>
-        </w:rPr>
-        <w:t>ed</w:t>
-      </w:r>
-      <w:r>
-        <w:rPr>
-          <w:sz w:val="24"/>
-          <w:szCs w:val="24"/>
-          <w:highlight w:val="yellow"/>
-        </w:rPr>
-        <w:t xml:space="preserve">. Some entities that are in the diagram are </w:t>
-      </w:r>
-      <w:r>
-        <w:rPr>
-          <w:sz w:val="24"/>
-          <w:szCs w:val="24"/>
-          <w:highlight w:val="yellow"/>
-        </w:rPr>
-        <w:t>predefined</w:t>
-      </w:r>
-      <w:r>
-        <w:rPr>
-          <w:sz w:val="24"/>
-          <w:szCs w:val="24"/>
-          <w:highlight w:val="yellow"/>
-        </w:rPr>
-        <w:t xml:space="preserve"> in the company’s database, </w:t>
-      </w:r>
-      <w:r>
-        <w:rPr>
-          <w:sz w:val="24"/>
-          <w:szCs w:val="24"/>
-          <w:highlight w:val="yellow"/>
-        </w:rPr>
-        <w:t xml:space="preserve">and we will utilize these entities to retrieve data. Our focus is to </w:t>
-      </w:r>
-      <w:r>
-        <w:rPr>
-          <w:sz w:val="24"/>
-          <w:szCs w:val="24"/>
-          <w:highlight w:val="yellow"/>
-        </w:rPr>
-        <w:t>des</w:t>
-      </w:r>
-      <w:r>
-        <w:rPr>
-          <w:sz w:val="24"/>
-          <w:szCs w:val="24"/>
-          <w:highlight w:val="yellow"/>
-        </w:rPr>
-        <w:t>ign the database</w:t>
-      </w:r>
-      <w:r>
-        <w:rPr>
-          <w:sz w:val="24"/>
-          <w:szCs w:val="24"/>
-          <w:highlight w:val="yellow"/>
-        </w:rPr>
-        <w:t xml:space="preserve"> for the video call system in the PRAS app.</w:t>
-      </w:r>
-      <w:r>
-        <w:rPr>
-          <w:sz w:val="24"/>
-          <w:szCs w:val="24"/>
-          <w:highlight w:val="yellow"/>
-        </w:rPr>
-        <w:t xml:space="preserve"> The tools for creating the ERD: </w:t>
-      </w:r>
-      <w:commentRangeStart w:id="23"/>
-      <w:commentRangeStart w:id="24"/>
-      <w:r>
-        <w:rPr>
-          <w:highlight w:val="yellow"/>
-        </w:rPr>
-        <w:fldChar w:fldCharType="begin"/>
-      </w:r>
-      <w:r>
-        <w:rPr>
-          <w:highlight w:val="yellow"/>
-        </w:rPr>
-        <w:instrText>HYPERLINK "https://lucid.app/lucidchart/148c965a-639a-4407-99e4-ceecb84405f0/edit?viewport_loc=2188%2C1%2C3840%2C1731%2C0_0&amp;invitationId=inv_66c15eb5-8438-4d7e-86ac-a0a0a5777d30"</w:instrText>
-      </w:r>
-      <w:r>
-        <w:rPr>
-          <w:highlight w:val="yellow"/>
-        </w:rPr>
-      </w:r>
-      <w:r>
-        <w:rPr>
-          <w:highlight w:val="yellow"/>
-        </w:rPr>
-        <w:fldChar w:fldCharType="separate"/>
-      </w:r>
-      <w:proofErr w:type="spellStart"/>
-      <w:r>
-        <w:rPr>
-          <w:rStyle w:val="Hyperlink"/>
-          <w:sz w:val="24"/>
-          <w:szCs w:val="24"/>
-          <w:highlight w:val="yellow"/>
-        </w:rPr>
-        <w:t>Lucidchart</w:t>
-      </w:r>
-      <w:proofErr w:type="spellEnd"/>
-      <w:r>
-        <w:rPr>
-          <w:rStyle w:val="Hyperlink"/>
-          <w:sz w:val="24"/>
-          <w:szCs w:val="24"/>
-          <w:highlight w:val="yellow"/>
-        </w:rPr>
-        <w:fldChar w:fldCharType="end"/>
-      </w:r>
-      <w:commentRangeEnd w:id="23"/>
-      <w:r>
-        <w:rPr>
-          <w:rStyle w:val="CommentReference"/>
-          <w:highlight w:val="yellow"/>
-        </w:rPr>
-        <w:commentReference w:id="23"/>
-      </w:r>
-      <w:commentRangeEnd w:id="24"/>
-      <w:r>
-        <w:rPr>
-          <w:rStyle w:val="CommentReference"/>
-          <w:highlight w:val="yellow"/>
-        </w:rPr>
-        <w:commentReference w:id="24"/>
-      </w:r>
-      <w:r>
-        <w:rPr>
-          <w:sz w:val="24"/>
-          <w:szCs w:val="24"/>
-          <w:highlight w:val="yellow"/>
-        </w:rPr>
         <w:t>.</w:t>
       </w:r>
     </w:p>
     <w:p>
       <w:pPr>
         <w:keepNext/>
-        <w:rPr>
-          <w:highlight w:val="yellow"/>
-        </w:rPr>
       </w:pPr>
       <w:r>
         <w:rPr>
           <w:noProof/>
-          <w:highlight w:val="yellow"/>
         </w:rPr>
         <w:lastRenderedPageBreak/>
         <w:drawing>
-          <wp:inline distT="0" distB="0" distL="0" distR="0" wp14:anchorId="04208824" wp14:editId="7AC904B4">
-            <wp:extent cx="6643882" cy="4479687"/>
-            <wp:effectExtent l="0" t="0" r="5080" b="0"/>
-            <wp:docPr id="702222166" name="Picture 1"/>
+          <wp:inline distT="0" distB="0" distL="0" distR="0" wp14:anchorId="08AB54BF" wp14:editId="1F722AF8">
+            <wp:extent cx="5972810" cy="4585970"/>
+            <wp:effectExtent l="0" t="0" r="8890" b="5080"/>
+            <wp:docPr id="734923738" name="Picture 1" descr="A diagram of a computer generated data&#10;&#10;Description automatically generated with medium confidence"/>
             <wp:cNvGraphicFramePr>
               <a:graphicFrameLocks xmlns:a="http://schemas.openxmlformats.org/drawingml/2006/main" noChangeAspect="1"/>
             </wp:cNvGraphicFramePr>
@@ -7580,11 +7377,11 @@
               <a:graphicData uri="http://schemas.openxmlformats.org/drawingml/2006/picture">
                 <pic:pic xmlns:pic="http://schemas.openxmlformats.org/drawingml/2006/picture">
                   <pic:nvPicPr>
-                    <pic:cNvPr id="702222166" name="Picture 1"/>
+                    <pic:cNvPr id="734923738" name="Picture 1" descr="A diagram of a computer generated data&#10;&#10;Description automatically generated with medium confidence"/>
                     <pic:cNvPicPr/>
                   </pic:nvPicPr>
                   <pic:blipFill>
-                    <a:blip r:embed="rId22" cstate="print">
+                    <a:blip r:embed="rId23">
                       <a:extLst>
                         <a:ext uri="{28A0092B-C50C-407E-A947-70E740481C1C}">
                           <a14:useLocalDpi xmlns:a14="http://schemas.microsoft.com/office/drawing/2010/main" val="0"/>
@@ -7598,7 +7395,7 @@
                   <pic:spPr>
                     <a:xfrm>
                       <a:off x="0" y="0"/>
-                      <a:ext cx="6643882" cy="4479687"/>
+                      <a:ext cx="5972810" cy="4585970"/>
                     </a:xfrm>
                     <a:prstGeom prst="rect">
                       <a:avLst/>
@@ -7614,105 +7411,69 @@
     <w:p>
       <w:pPr>
         <w:pStyle w:val="Caption"/>
-        <w:rPr>
-          <w:highlight w:val="yellow"/>
-        </w:rPr>
-      </w:pPr>
-      <w:r>
-        <w:rPr>
-          <w:highlight w:val="yellow"/>
-        </w:rPr>
+      </w:pPr>
+      <w:r>
         <w:t xml:space="preserve">Figure </w:t>
       </w:r>
-      <w:r>
-        <w:rPr>
-          <w:highlight w:val="yellow"/>
-        </w:rPr>
-        <w:fldChar w:fldCharType="begin"/>
-      </w:r>
-      <w:r>
-        <w:rPr>
-          <w:highlight w:val="yellow"/>
-        </w:rPr>
-        <w:instrText xml:space="preserve"> SEQ Figure \* ARABI</w:instrText>
-      </w:r>
-      <w:r>
-        <w:rPr>
-          <w:highlight w:val="yellow"/>
-        </w:rPr>
-        <w:instrText xml:space="preserve">C </w:instrText>
-      </w:r>
-      <w:r>
-        <w:rPr>
-          <w:highlight w:val="yellow"/>
-        </w:rPr>
-        <w:fldChar w:fldCharType="separate"/>
-      </w:r>
-      <w:r>
-        <w:rPr>
-          <w:noProof/>
-          <w:highlight w:val="yellow"/>
-        </w:rPr>
-        <w:t>7</w:t>
-      </w:r>
-      <w:r>
-        <w:rPr>
-          <w:noProof/>
-          <w:highlight w:val="yellow"/>
-        </w:rPr>
-        <w:fldChar w:fldCharType="end"/>
-      </w:r>
-      <w:r>
-        <w:rPr>
-          <w:highlight w:val="yellow"/>
-        </w:rPr>
+      <w:fldSimple w:instr=" SEQ Figure \* ARABIC ">
+        <w:r>
+          <w:rPr>
+            <w:noProof/>
+          </w:rPr>
+          <w:t>7</w:t>
+        </w:r>
+      </w:fldSimple>
+      <w:r>
         <w:t xml:space="preserve">: </w:t>
       </w:r>
-      <w:commentRangeStart w:id="25"/>
-      <w:commentRangeStart w:id="26"/>
-      <w:r>
-        <w:rPr>
-          <w:highlight w:val="yellow"/>
-        </w:rPr>
+      <w:commentRangeStart w:id="23"/>
+      <w:commentRangeStart w:id="24"/>
+      <w:r>
         <w:t>ERD</w:t>
       </w:r>
-      <w:commentRangeEnd w:id="25"/>
+      <w:commentRangeEnd w:id="23"/>
       <w:r>
         <w:rPr>
           <w:rStyle w:val="CommentReference"/>
           <w:b w:val="0"/>
           <w:bCs w:val="0"/>
           <w:color w:val="auto"/>
-          <w:highlight w:val="yellow"/>
-        </w:rPr>
-        <w:commentReference w:id="25"/>
-      </w:r>
-      <w:commentRangeEnd w:id="26"/>
+        </w:rPr>
+        <w:commentReference w:id="23"/>
+      </w:r>
+      <w:commentRangeEnd w:id="24"/>
       <w:r>
         <w:rPr>
           <w:rStyle w:val="CommentReference"/>
           <w:b w:val="0"/>
           <w:bCs w:val="0"/>
           <w:color w:val="auto"/>
+        </w:rPr>
+        <w:commentReference w:id="24"/>
+      </w:r>
+    </w:p>
+    <w:p>
+      <w:pPr>
+        <w:rPr>
+          <w:sz w:val="24"/>
+          <w:szCs w:val="24"/>
+        </w:rPr>
+      </w:pPr>
+      <w:r>
+        <w:rPr>
+          <w:sz w:val="24"/>
+          <w:szCs w:val="24"/>
           <w:highlight w:val="yellow"/>
         </w:rPr>
-        <w:commentReference w:id="26"/>
-      </w:r>
-    </w:p>
-    <w:p>
-      <w:pPr>
-        <w:rPr>
-          <w:sz w:val="24"/>
-          <w:szCs w:val="24"/>
-        </w:rPr>
-      </w:pPr>
+        <w:t xml:space="preserve">Some entities that I’m going to use is already define in the companies database and they are written in Dutch. </w:t>
+      </w:r>
       <w:r>
         <w:rPr>
           <w:sz w:val="24"/>
           <w:szCs w:val="24"/>
           <w:highlight w:val="yellow"/>
         </w:rPr>
-        <w:t>The “Person”, “PersonAddress” and “Address” are entit</w:t>
+        <w:t>The “Perso</w:t>
       </w:r>
       <w:r>
         <w:rPr>
@@ -7720,21 +7481,135 @@
           <w:szCs w:val="24"/>
           <w:highlight w:val="yellow"/>
         </w:rPr>
+        <w:t>o</w:t>
+      </w:r>
+      <w:r>
+        <w:rPr>
+          <w:sz w:val="24"/>
+          <w:szCs w:val="24"/>
+          <w:highlight w:val="yellow"/>
+        </w:rPr>
+        <w:t>n</w:t>
+      </w:r>
+      <w:r>
+        <w:rPr>
+          <w:sz w:val="24"/>
+          <w:szCs w:val="24"/>
+          <w:highlight w:val="yellow"/>
+        </w:rPr>
+        <w:t xml:space="preserve"> (Person)” </w:t>
+      </w:r>
+      <w:r>
+        <w:rPr>
+          <w:sz w:val="24"/>
+          <w:szCs w:val="24"/>
+          <w:highlight w:val="yellow"/>
+        </w:rPr>
+        <w:t>, “</w:t>
+      </w:r>
+      <w:r>
+        <w:rPr>
+          <w:sz w:val="24"/>
+          <w:szCs w:val="24"/>
+          <w:highlight w:val="yellow"/>
+        </w:rPr>
+        <w:t>PersoonAdres (</w:t>
+      </w:r>
+      <w:r>
+        <w:rPr>
+          <w:sz w:val="24"/>
+          <w:szCs w:val="24"/>
+          <w:highlight w:val="yellow"/>
+        </w:rPr>
+        <w:t>PersonAddress</w:t>
+      </w:r>
+      <w:r>
+        <w:rPr>
+          <w:sz w:val="24"/>
+          <w:szCs w:val="24"/>
+          <w:highlight w:val="yellow"/>
+        </w:rPr>
+        <w:t>)</w:t>
+      </w:r>
+      <w:r>
+        <w:rPr>
+          <w:sz w:val="24"/>
+          <w:szCs w:val="24"/>
+          <w:highlight w:val="yellow"/>
+        </w:rPr>
+        <w:t>” and “</w:t>
+      </w:r>
+      <w:r>
+        <w:rPr>
+          <w:sz w:val="24"/>
+          <w:szCs w:val="24"/>
+          <w:highlight w:val="yellow"/>
+        </w:rPr>
+        <w:t>Adres (</w:t>
+      </w:r>
+      <w:r>
+        <w:rPr>
+          <w:sz w:val="24"/>
+          <w:szCs w:val="24"/>
+          <w:highlight w:val="yellow"/>
+        </w:rPr>
+        <w:t>Address</w:t>
+      </w:r>
+      <w:r>
+        <w:rPr>
+          <w:sz w:val="24"/>
+          <w:szCs w:val="24"/>
+          <w:highlight w:val="yellow"/>
+        </w:rPr>
+        <w:t>)</w:t>
+      </w:r>
+      <w:r>
+        <w:rPr>
+          <w:sz w:val="24"/>
+          <w:szCs w:val="24"/>
+          <w:highlight w:val="yellow"/>
+        </w:rPr>
+        <w:t>”</w:t>
+      </w:r>
+      <w:r>
+        <w:rPr>
+          <w:sz w:val="24"/>
+          <w:szCs w:val="24"/>
+        </w:rPr>
+        <w:t xml:space="preserve"> are entit</w:t>
+      </w:r>
+      <w:r>
+        <w:rPr>
+          <w:sz w:val="24"/>
+          <w:szCs w:val="24"/>
+        </w:rPr>
         <w:t>ies</w:t>
       </w:r>
       <w:r>
         <w:rPr>
           <w:sz w:val="24"/>
           <w:szCs w:val="24"/>
-          <w:highlight w:val="yellow"/>
-        </w:rPr>
-        <w:t xml:space="preserve"> from the company’s database, that’s have been defined. They are used to get </w:t>
-      </w:r>
-      <w:r>
-        <w:rPr>
-          <w:sz w:val="24"/>
-          <w:szCs w:val="24"/>
-          <w:highlight w:val="yellow"/>
+        </w:rPr>
+        <w:t xml:space="preserve"> from the company’s database</w:t>
+      </w:r>
+      <w:r>
+        <w:rPr>
+          <w:sz w:val="24"/>
+          <w:szCs w:val="24"/>
+        </w:rPr>
+        <w:t xml:space="preserve">. </w:t>
+      </w:r>
+      <w:r>
+        <w:rPr>
+          <w:sz w:val="24"/>
+          <w:szCs w:val="24"/>
+        </w:rPr>
+        <w:t xml:space="preserve">They are used to get </w:t>
+      </w:r>
+      <w:r>
+        <w:rPr>
+          <w:sz w:val="24"/>
+          <w:szCs w:val="24"/>
         </w:rPr>
         <w:t>retirees’</w:t>
       </w:r>
@@ -7742,7 +7617,6 @@
         <w:rPr>
           <w:sz w:val="24"/>
           <w:szCs w:val="24"/>
-          <w:highlight w:val="yellow"/>
         </w:rPr>
         <w:t xml:space="preserve"> information.</w:t>
       </w:r>
@@ -7750,23 +7624,6 @@
         <w:rPr>
           <w:sz w:val="24"/>
           <w:szCs w:val="24"/>
-          <w:highlight w:val="yellow"/>
-        </w:rPr>
-        <w:t xml:space="preserve"> Please note that the company’s entit</w:t>
-      </w:r>
-      <w:r>
-        <w:rPr>
-          <w:sz w:val="24"/>
-          <w:szCs w:val="24"/>
-          <w:highlight w:val="yellow"/>
-        </w:rPr>
-        <w:t>ies</w:t>
-      </w:r>
-      <w:r>
-        <w:rPr>
-          <w:sz w:val="24"/>
-          <w:szCs w:val="24"/>
-          <w:highlight w:val="yellow"/>
         </w:rPr>
         <w:t xml:space="preserve"> </w:t>
       </w:r>
@@ -7774,31 +7631,119 @@
         <w:rPr>
           <w:sz w:val="24"/>
           <w:szCs w:val="24"/>
-          <w:highlight w:val="yellow"/>
-        </w:rPr>
-        <w:t>are</w:t>
-      </w:r>
-      <w:r>
-        <w:rPr>
-          <w:sz w:val="24"/>
-          <w:szCs w:val="24"/>
-          <w:highlight w:val="yellow"/>
-        </w:rPr>
-        <w:t xml:space="preserve"> translated to English, the origin are in </w:t>
-      </w:r>
-      <w:r>
-        <w:rPr>
-          <w:sz w:val="24"/>
-          <w:szCs w:val="24"/>
-          <w:highlight w:val="yellow"/>
-        </w:rPr>
-        <w:t>Dutch</w:t>
-      </w:r>
-      <w:r>
-        <w:rPr>
-          <w:sz w:val="24"/>
-          <w:szCs w:val="24"/>
-          <w:highlight w:val="yellow"/>
+        </w:rPr>
+        <w:t xml:space="preserve">The “VideoCallLogs” entity </w:t>
+      </w:r>
+      <w:r>
+        <w:rPr>
+          <w:sz w:val="24"/>
+          <w:szCs w:val="24"/>
+        </w:rPr>
+        <w:t>is used to store the data of the video call logs.</w:t>
+      </w:r>
+    </w:p>
+    <w:p>
+      <w:pPr>
+        <w:rPr>
+          <w:sz w:val="24"/>
+          <w:szCs w:val="24"/>
+        </w:rPr>
+      </w:pPr>
+    </w:p>
+    <w:p>
+      <w:pPr>
+        <w:pStyle w:val="Heading1"/>
+      </w:pPr>
+      <w:bookmarkStart w:id="25" w:name="_Toc146573121"/>
+      <w:bookmarkStart w:id="26" w:name="_Toc147414416"/>
+      <w:r>
+        <w:t>Testing strategies</w:t>
+      </w:r>
+      <w:bookmarkEnd w:id="25"/>
+      <w:bookmarkEnd w:id="26"/>
+    </w:p>
+    <w:p/>
+    <w:p>
+      <w:pPr>
+        <w:rPr>
+          <w:sz w:val="24"/>
+          <w:szCs w:val="24"/>
+        </w:rPr>
+      </w:pPr>
+      <w:r>
+        <w:rPr>
+          <w:sz w:val="24"/>
+          <w:szCs w:val="24"/>
+        </w:rPr>
+        <w:t xml:space="preserve">This is to plan out how I’m going to test the video call system, what type of strategy I’m going to use for testing, and the reasons for the tests. For these tests, you would need to follow </w:t>
+      </w:r>
+      <w:r>
+        <w:rPr>
+          <w:sz w:val="24"/>
+          <w:szCs w:val="24"/>
+        </w:rPr>
+        <w:t>step</w:t>
+      </w:r>
+      <w:r>
+        <w:rPr>
+          <w:sz w:val="24"/>
+          <w:szCs w:val="24"/>
+        </w:rPr>
+        <w:t xml:space="preserve">-by-step </w:t>
+      </w:r>
+      <w:r>
+        <w:rPr>
+          <w:sz w:val="24"/>
+          <w:szCs w:val="24"/>
+        </w:rPr>
+        <w:t>instructions</w:t>
+      </w:r>
+      <w:r>
+        <w:rPr>
+          <w:sz w:val="24"/>
+          <w:szCs w:val="24"/>
+        </w:rPr>
+        <w:t xml:space="preserve"> on how to test the system. The </w:t>
+      </w:r>
+      <w:r>
+        <w:rPr>
+          <w:sz w:val="24"/>
+          <w:szCs w:val="24"/>
+        </w:rPr>
+        <w:t>summarized</w:t>
+      </w:r>
+      <w:r>
+        <w:rPr>
+          <w:sz w:val="24"/>
+          <w:szCs w:val="24"/>
+        </w:rPr>
+        <w:t xml:space="preserve"> version of testing strategies is in the project plan document in section 4.1</w:t>
+      </w:r>
+      <w:r>
+        <w:rPr>
+          <w:sz w:val="24"/>
+          <w:szCs w:val="24"/>
+        </w:rPr>
+        <w:t>,” Testing</w:t>
+      </w:r>
+      <w:r>
+        <w:rPr>
+          <w:sz w:val="24"/>
+          <w:szCs w:val="24"/>
+        </w:rPr>
+        <w:t xml:space="preserve"> </w:t>
+      </w:r>
+      <w:r>
+        <w:rPr>
+          <w:sz w:val="24"/>
+          <w:szCs w:val="24"/>
+        </w:rPr>
+        <w:t>strategies”</w:t>
+      </w:r>
+      <w:r>
+        <w:rPr>
+          <w:sz w:val="24"/>
+          <w:szCs w:val="24"/>
         </w:rPr>
         <w:t>.</w:t>
       </w:r>
@@ -7806,144 +7751,22 @@
         <w:rPr>
           <w:sz w:val="24"/>
           <w:szCs w:val="24"/>
-          <w:highlight w:val="yellow"/>
-        </w:rPr>
-        <w:t xml:space="preserve"> The “VideoCallLogs” entity </w:t>
-      </w:r>
-      <w:r>
-        <w:rPr>
-          <w:sz w:val="24"/>
-          <w:szCs w:val="24"/>
-          <w:highlight w:val="yellow"/>
-        </w:rPr>
-        <w:t>is used to store the data of the video call logs.</w:t>
-      </w:r>
-    </w:p>
-    <w:p>
-      <w:pPr>
-        <w:rPr>
-          <w:sz w:val="24"/>
-          <w:szCs w:val="24"/>
-        </w:rPr>
-      </w:pPr>
-    </w:p>
-    <w:p>
-      <w:pPr>
-        <w:pStyle w:val="Heading1"/>
-      </w:pPr>
-      <w:bookmarkStart w:id="27" w:name="_Toc146573121"/>
-      <w:bookmarkStart w:id="28" w:name="_Toc147414416"/>
-      <w:r>
-        <w:t>Testing strategies</w:t>
+        </w:rPr>
+        <w:t xml:space="preserve"> </w:t>
+      </w:r>
+    </w:p>
+    <w:p>
+      <w:pPr>
+        <w:pStyle w:val="Heading2"/>
+      </w:pPr>
+      <w:bookmarkStart w:id="27" w:name="_Toc146573122"/>
+      <w:bookmarkStart w:id="28" w:name="_Toc147414417"/>
+      <w:r>
+        <w:lastRenderedPageBreak/>
+        <w:t>Test approach</w:t>
       </w:r>
       <w:bookmarkEnd w:id="27"/>
       <w:bookmarkEnd w:id="28"/>
-    </w:p>
-    <w:p/>
-    <w:p>
-      <w:pPr>
-        <w:rPr>
-          <w:sz w:val="24"/>
-          <w:szCs w:val="24"/>
-        </w:rPr>
-      </w:pPr>
-      <w:r>
-        <w:rPr>
-          <w:sz w:val="24"/>
-          <w:szCs w:val="24"/>
-        </w:rPr>
-        <w:t xml:space="preserve">This is to plan out how I’m going to test the video call system, what type of strategy I’m going to use for testing, and the reasons for the tests. For these tests, you would need to follow </w:t>
-      </w:r>
-      <w:r>
-        <w:rPr>
-          <w:sz w:val="24"/>
-          <w:szCs w:val="24"/>
-        </w:rPr>
-        <w:t>step</w:t>
-      </w:r>
-      <w:r>
-        <w:rPr>
-          <w:sz w:val="24"/>
-          <w:szCs w:val="24"/>
-        </w:rPr>
-        <w:t xml:space="preserve">-by-step </w:t>
-      </w:r>
-      <w:r>
-        <w:rPr>
-          <w:sz w:val="24"/>
-          <w:szCs w:val="24"/>
-        </w:rPr>
-        <w:t>instructions</w:t>
-      </w:r>
-      <w:r>
-        <w:rPr>
-          <w:sz w:val="24"/>
-          <w:szCs w:val="24"/>
-        </w:rPr>
-        <w:t xml:space="preserve"> on how to test the system. The </w:t>
-      </w:r>
-      <w:r>
-        <w:rPr>
-          <w:sz w:val="24"/>
-          <w:szCs w:val="24"/>
-        </w:rPr>
-        <w:t>summarized</w:t>
-      </w:r>
-      <w:r>
-        <w:rPr>
-          <w:sz w:val="24"/>
-          <w:szCs w:val="24"/>
-        </w:rPr>
-        <w:t xml:space="preserve"> version of testing strategies is in the project plan document in section 4.1</w:t>
-      </w:r>
-      <w:r>
-        <w:rPr>
-          <w:sz w:val="24"/>
-          <w:szCs w:val="24"/>
-        </w:rPr>
-        <w:t>,” Testing</w:t>
-      </w:r>
-      <w:r>
-        <w:rPr>
-          <w:sz w:val="24"/>
-          <w:szCs w:val="24"/>
-        </w:rPr>
-        <w:t xml:space="preserve"> </w:t>
-      </w:r>
-      <w:r>
-        <w:rPr>
-          <w:sz w:val="24"/>
-          <w:szCs w:val="24"/>
-        </w:rPr>
-        <w:t>strategies”</w:t>
-      </w:r>
-      <w:r>
-        <w:rPr>
-          <w:sz w:val="24"/>
-          <w:szCs w:val="24"/>
-        </w:rPr>
-        <w:t>.</w:t>
-      </w:r>
-      <w:r>
-        <w:rPr>
-          <w:sz w:val="24"/>
-          <w:szCs w:val="24"/>
-        </w:rPr>
-        <w:t xml:space="preserve"> </w:t>
-      </w:r>
-    </w:p>
-    <w:p>
-      <w:pPr>
-        <w:pStyle w:val="Heading2"/>
-      </w:pPr>
-      <w:bookmarkStart w:id="29" w:name="_Toc146573122"/>
-      <w:bookmarkStart w:id="30" w:name="_Toc147414417"/>
-      <w:r>
-        <w:lastRenderedPageBreak/>
-        <w:t>Test approach</w:t>
-      </w:r>
-      <w:bookmarkEnd w:id="29"/>
-      <w:bookmarkEnd w:id="30"/>
     </w:p>
     <w:tbl>
       <w:tblPr>
@@ -8115,8 +7938,8 @@
               </w:rPr>
               <w:t xml:space="preserve">This is to test the functionality of the </w:t>
             </w:r>
-            <w:commentRangeStart w:id="31"/>
-            <w:commentRangeStart w:id="32"/>
+            <w:commentRangeStart w:id="29"/>
+            <w:commentRangeStart w:id="30"/>
             <w:r>
               <w:rPr>
                 <w:sz w:val="24"/>
@@ -8145,19 +7968,19 @@
               </w:rPr>
               <w:t xml:space="preserve"> </w:t>
             </w:r>
-            <w:commentRangeEnd w:id="31"/>
+            <w:commentRangeEnd w:id="29"/>
             <w:r>
               <w:rPr>
                 <w:rStyle w:val="CommentReference"/>
               </w:rPr>
-              <w:commentReference w:id="31"/>
-            </w:r>
-            <w:commentRangeEnd w:id="32"/>
+              <w:commentReference w:id="29"/>
+            </w:r>
+            <w:commentRangeEnd w:id="30"/>
             <w:r>
               <w:rPr>
                 <w:rStyle w:val="CommentReference"/>
               </w:rPr>
-              <w:commentReference w:id="32"/>
+              <w:commentReference w:id="30"/>
             </w:r>
             <w:r>
               <w:rPr>
@@ -8425,13 +8248,13 @@
       <w:pPr>
         <w:pStyle w:val="Heading2"/>
       </w:pPr>
-      <w:bookmarkStart w:id="33" w:name="_Toc146573123"/>
-      <w:bookmarkStart w:id="34" w:name="_Toc147414418"/>
+      <w:bookmarkStart w:id="31" w:name="_Toc146573123"/>
+      <w:bookmarkStart w:id="32" w:name="_Toc147414418"/>
       <w:r>
         <w:t>Unit test</w:t>
       </w:r>
-      <w:bookmarkEnd w:id="33"/>
-      <w:bookmarkEnd w:id="34"/>
+      <w:bookmarkEnd w:id="31"/>
+      <w:bookmarkEnd w:id="32"/>
     </w:p>
     <w:p>
       <w:pPr>
@@ -9674,11 +9497,11 @@
       <w:pPr>
         <w:pStyle w:val="Heading2"/>
       </w:pPr>
-      <w:bookmarkStart w:id="35" w:name="_Toc147414419"/>
+      <w:bookmarkStart w:id="33" w:name="_Toc147414419"/>
       <w:r>
         <w:t>User acceptance test</w:t>
       </w:r>
-      <w:bookmarkEnd w:id="35"/>
+      <w:bookmarkEnd w:id="33"/>
     </w:p>
     <w:p>
       <w:pPr>
@@ -9821,7 +9644,7 @@
         </w:rPr>
         <w:t xml:space="preserve"> </w:t>
       </w:r>
-      <w:bookmarkStart w:id="36" w:name="_Hlk146725173"/>
+      <w:bookmarkStart w:id="34" w:name="_Hlk146725173"/>
       <w:r>
         <w:rPr>
           <w:sz w:val="24"/>
@@ -9871,7 +9694,7 @@
         </w:rPr>
         <w:t xml:space="preserve"> as the project progresses.</w:t>
       </w:r>
-      <w:bookmarkEnd w:id="36"/>
+      <w:bookmarkEnd w:id="34"/>
     </w:p>
     <w:p>
       <w:pPr>
@@ -10682,7 +10505,7 @@
     <w:p/>
     <w:p/>
     <w:sectPr>
-      <w:footerReference w:type="default" r:id="rId23"/>
+      <w:footerReference w:type="default" r:id="rId24"/>
       <w:pgSz w:w="12240" w:h="15840"/>
       <w:pgMar w:top="1417" w:right="1417" w:bottom="1417" w:left="1417" w:header="720" w:footer="720" w:gutter="0"/>
       <w:cols w:space="720"/>
@@ -10807,7 +10630,7 @@
       </w:r>
     </w:p>
   </w:comment>
-  <w:comment w:id="23" w:author="Edwin Roos" w:date="2023-10-05T16:51:00Z" w:initials="ER">
+  <w:comment w:id="23" w:author="Edwin Roos" w:date="2023-10-05T16:52:00Z" w:initials="ER">
     <w:p>
       <w:pPr>
         <w:pStyle w:val="CommentText"/>
@@ -10819,11 +10642,11 @@
         <w:annotationRef/>
       </w:r>
       <w:r>
-        <w:t>Why aren't we using AquaData (ITP standard)?</w:t>
+        <w:t>Can we go through this one-on-one?</w:t>
       </w:r>
     </w:p>
   </w:comment>
-  <w:comment w:id="24" w:author="Tony Jiang" w:date="2023-10-06T08:56:00Z" w:initials="TJ">
+  <w:comment w:id="24" w:author="Tony Jiang" w:date="2023-10-06T08:15:00Z" w:initials="TJ">
     <w:p>
       <w:pPr>
         <w:pStyle w:val="CommentText"/>
@@ -10835,11 +10658,11 @@
         <w:annotationRef/>
       </w:r>
       <w:r>
-        <w:t>We can talk about it in the next one-on-one.</w:t>
+        <w:t>Sure</w:t>
       </w:r>
     </w:p>
   </w:comment>
-  <w:comment w:id="25" w:author="Edwin Roos" w:date="2023-10-05T16:52:00Z" w:initials="ER">
+  <w:comment w:id="29" w:author="Edwin Roos" w:date="2023-10-05T16:59:00Z" w:initials="ER">
     <w:p>
       <w:pPr>
         <w:pStyle w:val="CommentText"/>
@@ -10851,43 +10674,11 @@
         <w:annotationRef/>
       </w:r>
       <w:r>
-        <w:t>Can we go through this one-on-one?</w:t>
+        <w:t>Is it the system or a component of the system?</w:t>
       </w:r>
     </w:p>
   </w:comment>
-  <w:comment w:id="26" w:author="Tony Jiang" w:date="2023-10-06T08:15:00Z" w:initials="TJ">
-    <w:p>
-      <w:pPr>
-        <w:pStyle w:val="CommentText"/>
-      </w:pPr>
-      <w:r>
-        <w:rPr>
-          <w:rStyle w:val="CommentReference"/>
-        </w:rPr>
-        <w:annotationRef/>
-      </w:r>
-      <w:r>
-        <w:t>Sure</w:t>
-      </w:r>
-    </w:p>
-  </w:comment>
-  <w:comment w:id="31" w:author="Edwin Roos" w:date="2023-10-05T16:59:00Z" w:initials="ER">
-    <w:p>
-      <w:pPr>
-        <w:pStyle w:val="CommentText"/>
-      </w:pPr>
-      <w:r>
-        <w:rPr>
-          <w:rStyle w:val="CommentReference"/>
-        </w:rPr>
-        <w:annotationRef/>
-      </w:r>
-      <w:r>
-        <w:t>Is it the system or a component of the system?</w:t>
-      </w:r>
-    </w:p>
-  </w:comment>
-  <w:comment w:id="32" w:author="Tony Jiang" w:date="2023-10-06T09:30:00Z" w:initials="TJ">
+  <w:comment w:id="30" w:author="Tony Jiang" w:date="2023-10-06T09:30:00Z" w:initials="TJ">
     <w:p>
       <w:pPr>
         <w:pStyle w:val="CommentText"/>
@@ -10915,8 +10706,6 @@
   <w15:commentEx w15:paraId="080488C9" w15:paraIdParent="5B424A7E" w15:done="1"/>
   <w15:commentEx w15:paraId="7BF1D29A" w15:done="1"/>
   <w15:commentEx w15:paraId="01E54E3A" w15:done="1"/>
-  <w15:commentEx w15:paraId="101DDBC9" w15:done="1"/>
-  <w15:commentEx w15:paraId="1CDA7A81" w15:paraIdParent="101DDBC9" w15:done="1"/>
   <w15:commentEx w15:paraId="6D633556" w15:done="1"/>
   <w15:commentEx w15:paraId="09DD972A" w15:paraIdParent="6D633556" w15:done="1"/>
   <w15:commentEx w15:paraId="45111153" w15:done="1"/>
@@ -10933,8 +10722,6 @@
   <w16cex:commentExtensible w16cex:durableId="35654FE4" w16cex:dateUtc="2023-09-26T12:53:00Z"/>
   <w16cex:commentExtensible w16cex:durableId="572FD90D" w16cex:dateUtc="2023-10-05T20:48:00Z"/>
   <w16cex:commentExtensible w16cex:durableId="6BB31C29" w16cex:dateUtc="2023-10-05T20:49:00Z"/>
-  <w16cex:commentExtensible w16cex:durableId="6A61AD72" w16cex:dateUtc="2023-10-05T20:51:00Z"/>
-  <w16cex:commentExtensible w16cex:durableId="5B8F7848" w16cex:dateUtc="2023-10-06T12:56:00Z"/>
   <w16cex:commentExtensible w16cex:durableId="6AEDB493" w16cex:dateUtc="2023-10-05T20:52:00Z"/>
   <w16cex:commentExtensible w16cex:durableId="2BFEA1E8" w16cex:dateUtc="2023-10-06T12:15:00Z"/>
   <w16cex:commentExtensible w16cex:durableId="6EBD9A95" w16cex:dateUtc="2023-10-05T20:59:00Z"/>
@@ -10951,8 +10738,6 @@
   <w16cid:commentId w16cid:paraId="080488C9" w16cid:durableId="35654FE4"/>
   <w16cid:commentId w16cid:paraId="7BF1D29A" w16cid:durableId="572FD90D"/>
   <w16cid:commentId w16cid:paraId="01E54E3A" w16cid:durableId="6BB31C29"/>
-  <w16cid:commentId w16cid:paraId="101DDBC9" w16cid:durableId="6A61AD72"/>
-  <w16cid:commentId w16cid:paraId="1CDA7A81" w16cid:durableId="5B8F7848"/>
   <w16cid:commentId w16cid:paraId="6D633556" w16cid:durableId="6AEDB493"/>
   <w16cid:commentId w16cid:paraId="09DD972A" w16cid:durableId="2BFEA1E8"/>
   <w16cid:commentId w16cid:paraId="45111153" w16cid:durableId="6EBD9A95"/>

</xml_diff>